<commit_message>
add more process webpage
add more process webpage
</commit_message>
<xml_diff>
--- a/doc/My Sarana/ដំណើរការនៃការ process Webpage.docx
+++ b/doc/My Sarana/ដំណើរការនៃការ process Webpage.docx
@@ -183,21 +183,17 @@
       <w:pPr>
         <w:pStyle w:val="ListParagraph"/>
         <w:rPr>
-          <w:rFonts w:hint="cs"/>
           <w:sz w:val="22"/>
           <w:szCs w:val="22"/>
           <w:lang w:bidi="th-TH"/>
         </w:rPr>
       </w:pPr>
-      <w:bookmarkStart w:id="0" w:name="_GoBack"/>
-      <w:bookmarkEnd w:id="0"/>
     </w:p>
     <w:p>
       <w:pPr>
         <w:pStyle w:val="ListParagraph"/>
         <w:jc w:val="center"/>
         <w:rPr>
-          <w:rFonts w:hint="cs"/>
           <w:sz w:val="22"/>
           <w:szCs w:val="22"/>
           <w:lang w:bidi="th-TH"/>
@@ -224,12 +220,472 @@
             <v:path o:extrusionok="f" gradientshapeok="t" o:connecttype="rect"/>
             <o:lock v:ext="edit" aspectratio="t"/>
           </v:shapetype>
-          <v:shape id="_x0000_i1025" type="#_x0000_t75" style="width:292.5pt;height:390pt" o:ole="">
+          <v:shape id="_x0000_i1025" type="#_x0000_t75" style="width:292.85pt;height:389.75pt" o:ole="">
             <v:imagedata r:id="rId5" o:title=""/>
           </v:shape>
-          <o:OLEObject Type="Embed" ProgID="Visio.Drawing.15" ShapeID="_x0000_i1025" DrawAspect="Content" ObjectID="_1462204113" r:id="rId6"/>
+          <o:OLEObject Type="Embed" ProgID="Visio.Drawing.15" ShapeID="_x0000_i1025" DrawAspect="Content" ObjectID="_1462204843" r:id="rId6"/>
         </w:object>
       </w:r>
+    </w:p>
+    <w:p>
+      <w:pPr>
+        <w:rPr>
+          <w:lang w:bidi="th-TH"/>
+        </w:rPr>
+      </w:pPr>
+    </w:p>
+    <w:p>
+      <w:pPr>
+        <w:rPr>
+          <w:lang w:bidi="th-TH"/>
+        </w:rPr>
+      </w:pPr>
+    </w:p>
+    <w:p>
+      <w:pPr>
+        <w:rPr>
+          <w:lang w:bidi="th-TH"/>
+        </w:rPr>
+      </w:pPr>
+    </w:p>
+    <w:p>
+      <w:pPr>
+        <w:rPr>
+          <w:lang w:bidi="th-TH"/>
+        </w:rPr>
+      </w:pPr>
+    </w:p>
+    <w:p>
+      <w:pPr>
+        <w:rPr>
+          <w:rFonts w:cs="DaunPenh" w:hint="cs"/>
+          <w:szCs w:val="22"/>
+          <w:lang w:bidi="km-KH"/>
+        </w:rPr>
+      </w:pPr>
+      <w:r>
+        <w:rPr>
+          <w:rFonts w:asciiTheme="minorBidi" w:hAnsiTheme="minorBidi" w:cs="DaunPenh" w:hint="cs"/>
+          <w:szCs w:val="22"/>
+          <w:cs/>
+          <w:lang w:bidi="km-KH"/>
+        </w:rPr>
+        <w:t>ដំណើរការនៃការ</w:t>
+      </w:r>
+      <w:r>
+        <w:rPr>
+          <w:rFonts w:asciiTheme="minorBidi" w:hAnsiTheme="minorBidi" w:cstheme="minorBidi" w:hint="cs"/>
+          <w:szCs w:val="22"/>
+          <w:cs/>
+          <w:lang w:bidi="th-TH"/>
+        </w:rPr>
+        <w:t xml:space="preserve"> </w:t>
+      </w:r>
+      <w:r>
+        <w:rPr>
+          <w:szCs w:val="22"/>
+          <w:lang w:bidi="th-TH"/>
+        </w:rPr>
+        <w:t xml:space="preserve">process </w:t>
+      </w:r>
+      <w:r>
+        <w:rPr>
+          <w:rFonts w:cs="DaunPenh" w:hint="cs"/>
+          <w:szCs w:val="22"/>
+          <w:cs/>
+          <w:lang w:bidi="km-KH"/>
+        </w:rPr>
+        <w:t>របស់និស្សិត</w:t>
+      </w:r>
+    </w:p>
+    <w:p>
+      <w:pPr>
+        <w:pStyle w:val="ListParagraph"/>
+        <w:numPr>
+          <w:ilvl w:val="0"/>
+          <w:numId w:val="1"/>
+        </w:numPr>
+        <w:rPr>
+          <w:szCs w:val="22"/>
+          <w:lang w:bidi="th-TH"/>
+        </w:rPr>
+      </w:pPr>
+      <w:r>
+        <w:rPr>
+          <w:rFonts w:cs="DaunPenh" w:hint="cs"/>
+          <w:szCs w:val="22"/>
+          <w:cs/>
+          <w:lang w:bidi="km-KH"/>
+        </w:rPr>
+        <w:t>បើក</w:t>
+      </w:r>
+      <w:r>
+        <w:rPr>
+          <w:rFonts w:cs="DaunPenh"/>
+          <w:szCs w:val="22"/>
+          <w:lang w:bidi="km-KH"/>
+        </w:rPr>
+        <w:t xml:space="preserve"> Webpage </w:t>
+      </w:r>
+    </w:p>
+    <w:p>
+      <w:pPr>
+        <w:pStyle w:val="ListParagraph"/>
+        <w:numPr>
+          <w:ilvl w:val="0"/>
+          <w:numId w:val="1"/>
+        </w:numPr>
+        <w:rPr>
+          <w:szCs w:val="22"/>
+          <w:lang w:bidi="th-TH"/>
+        </w:rPr>
+      </w:pPr>
+      <w:r>
+        <w:rPr>
+          <w:rFonts w:cs="DaunPenh" w:hint="cs"/>
+          <w:szCs w:val="22"/>
+          <w:cs/>
+          <w:lang w:bidi="km-KH"/>
+        </w:rPr>
+        <w:t xml:space="preserve">និស្សិតបញ្ចូល </w:t>
+      </w:r>
+      <w:r>
+        <w:rPr>
+          <w:rFonts w:cs="DaunPenh"/>
+          <w:szCs w:val="22"/>
+          <w:lang w:bidi="km-KH"/>
+        </w:rPr>
+        <w:t xml:space="preserve">StudentID </w:t>
+      </w:r>
+      <w:r>
+        <w:rPr>
+          <w:rFonts w:cs="DaunPenh" w:hint="cs"/>
+          <w:szCs w:val="22"/>
+          <w:cs/>
+          <w:lang w:bidi="km-KH"/>
+        </w:rPr>
+        <w:t xml:space="preserve">និង </w:t>
+      </w:r>
+      <w:r>
+        <w:rPr>
+          <w:rFonts w:cs="DaunPenh"/>
+          <w:szCs w:val="22"/>
+          <w:lang w:bidi="km-KH"/>
+        </w:rPr>
+        <w:t>Default Password</w:t>
+      </w:r>
+    </w:p>
+    <w:p>
+      <w:pPr>
+        <w:pStyle w:val="ListParagraph"/>
+        <w:numPr>
+          <w:ilvl w:val="0"/>
+          <w:numId w:val="1"/>
+        </w:numPr>
+        <w:rPr>
+          <w:rFonts w:hint="cs"/>
+          <w:szCs w:val="22"/>
+          <w:lang w:bidi="th-TH"/>
+        </w:rPr>
+      </w:pPr>
+      <w:r>
+        <w:rPr>
+          <w:rFonts w:cs="DaunPenh" w:hint="cs"/>
+          <w:szCs w:val="22"/>
+          <w:cs/>
+          <w:lang w:bidi="km-KH"/>
+        </w:rPr>
+        <w:t xml:space="preserve">ប្រព័ន្ធត្រួតពិនិត្យ </w:t>
+      </w:r>
+      <w:r>
+        <w:rPr>
+          <w:szCs w:val="22"/>
+          <w:lang w:bidi="th-TH"/>
+        </w:rPr>
+        <w:t xml:space="preserve"> </w:t>
+      </w:r>
+      <w:r>
+        <w:rPr>
+          <w:rFonts w:cs="DaunPenh"/>
+          <w:szCs w:val="22"/>
+          <w:lang w:bidi="km-KH"/>
+        </w:rPr>
+        <w:t xml:space="preserve">StudentID </w:t>
+      </w:r>
+      <w:r>
+        <w:rPr>
+          <w:rFonts w:cs="DaunPenh" w:hint="cs"/>
+          <w:szCs w:val="22"/>
+          <w:cs/>
+          <w:lang w:bidi="km-KH"/>
+        </w:rPr>
+        <w:t xml:space="preserve">និង </w:t>
+      </w:r>
+      <w:r>
+        <w:rPr>
+          <w:rFonts w:cs="DaunPenh"/>
+          <w:szCs w:val="22"/>
+          <w:lang w:bidi="km-KH"/>
+        </w:rPr>
+        <w:t>Default Password</w:t>
+      </w:r>
+      <w:r>
+        <w:rPr>
+          <w:rFonts w:cs="DaunPenh" w:hint="cs"/>
+          <w:szCs w:val="22"/>
+          <w:cs/>
+          <w:lang w:bidi="km-KH"/>
+        </w:rPr>
+        <w:t xml:space="preserve"> បើមិនត្រូវ ត្រូវ</w:t>
+      </w:r>
+      <w:r>
+        <w:rPr>
+          <w:rFonts w:cs="DaunPenh"/>
+          <w:szCs w:val="22"/>
+          <w:lang w:bidi="km-KH"/>
+        </w:rPr>
+        <w:t xml:space="preserve"> Login </w:t>
+      </w:r>
+      <w:r>
+        <w:rPr>
+          <w:rFonts w:cs="DaunPenh" w:hint="cs"/>
+          <w:szCs w:val="22"/>
+          <w:cs/>
+          <w:lang w:bidi="km-KH"/>
+        </w:rPr>
+        <w:t>ម្តងទៀត</w:t>
+      </w:r>
+    </w:p>
+    <w:p>
+      <w:pPr>
+        <w:pStyle w:val="ListParagraph"/>
+        <w:numPr>
+          <w:ilvl w:val="0"/>
+          <w:numId w:val="1"/>
+        </w:numPr>
+        <w:rPr>
+          <w:rFonts w:hint="cs"/>
+          <w:szCs w:val="22"/>
+          <w:lang w:bidi="th-TH"/>
+        </w:rPr>
+      </w:pPr>
+      <w:r>
+        <w:rPr>
+          <w:rFonts w:cs="DaunPenh" w:hint="cs"/>
+          <w:szCs w:val="22"/>
+          <w:cs/>
+          <w:lang w:bidi="km-KH"/>
+        </w:rPr>
+        <w:t xml:space="preserve">និស្សិត </w:t>
+      </w:r>
+      <w:r>
+        <w:rPr>
+          <w:rFonts w:cs="DaunPenh"/>
+          <w:szCs w:val="22"/>
+          <w:lang w:bidi="km-KH"/>
+        </w:rPr>
+        <w:t xml:space="preserve">Login </w:t>
+      </w:r>
+      <w:r>
+        <w:rPr>
+          <w:rFonts w:cs="DaunPenh" w:hint="cs"/>
+          <w:szCs w:val="22"/>
+          <w:cs/>
+          <w:lang w:bidi="km-KH"/>
+        </w:rPr>
+        <w:t>ដំបូងនិស្សិតត្រូវប្តូរ</w:t>
+      </w:r>
+      <w:r>
+        <w:rPr>
+          <w:rFonts w:cs="DaunPenh"/>
+          <w:szCs w:val="22"/>
+          <w:lang w:bidi="km-KH"/>
+        </w:rPr>
+        <w:t xml:space="preserve"> Password </w:t>
+      </w:r>
+      <w:r>
+        <w:rPr>
+          <w:rFonts w:cs="DaunPenh" w:hint="cs"/>
+          <w:szCs w:val="22"/>
+          <w:cs/>
+          <w:lang w:bidi="km-KH"/>
+        </w:rPr>
+        <w:t>ថ្មី</w:t>
+      </w:r>
+    </w:p>
+    <w:p>
+      <w:pPr>
+        <w:pStyle w:val="ListParagraph"/>
+        <w:numPr>
+          <w:ilvl w:val="0"/>
+          <w:numId w:val="1"/>
+        </w:numPr>
+        <w:rPr>
+          <w:szCs w:val="22"/>
+          <w:lang w:bidi="th-TH"/>
+        </w:rPr>
+      </w:pPr>
+      <w:r>
+        <w:rPr>
+          <w:rFonts w:cs="DaunPenh"/>
+          <w:szCs w:val="22"/>
+          <w:lang w:bidi="km-KH"/>
+        </w:rPr>
+        <w:t xml:space="preserve">Request </w:t>
+      </w:r>
+      <w:r>
+        <w:rPr>
+          <w:rFonts w:cs="DaunPenh" w:hint="cs"/>
+          <w:szCs w:val="22"/>
+          <w:cs/>
+          <w:lang w:bidi="km-KH"/>
+        </w:rPr>
+        <w:t>ទៅកាន់</w:t>
+      </w:r>
+      <w:r>
+        <w:rPr>
+          <w:rFonts w:cs="DaunPenh"/>
+          <w:szCs w:val="22"/>
+          <w:lang w:bidi="km-KH"/>
+        </w:rPr>
+        <w:t xml:space="preserve"> Database </w:t>
+      </w:r>
+      <w:r>
+        <w:rPr>
+          <w:rFonts w:cs="DaunPenh" w:hint="cs"/>
+          <w:szCs w:val="22"/>
+          <w:cs/>
+          <w:lang w:bidi="km-KH"/>
+        </w:rPr>
+        <w:t xml:space="preserve">ដើម្បី </w:t>
+      </w:r>
+      <w:r>
+        <w:rPr>
+          <w:rFonts w:cs="DaunPenh"/>
+          <w:szCs w:val="22"/>
+          <w:lang w:bidi="km-KH"/>
+        </w:rPr>
+        <w:t>Update Password</w:t>
+      </w:r>
+    </w:p>
+    <w:p>
+      <w:pPr>
+        <w:pStyle w:val="ListParagraph"/>
+        <w:numPr>
+          <w:ilvl w:val="0"/>
+          <w:numId w:val="1"/>
+        </w:numPr>
+        <w:rPr>
+          <w:szCs w:val="22"/>
+          <w:lang w:bidi="th-TH"/>
+        </w:rPr>
+      </w:pPr>
+      <w:r>
+        <w:rPr>
+          <w:rFonts w:cs="DaunPenh" w:hint="cs"/>
+          <w:szCs w:val="22"/>
+          <w:cs/>
+          <w:lang w:bidi="km-KH"/>
+        </w:rPr>
+        <w:t>បង្ហាញពតមានរបស់និស្សិតផ្ទាល់ខ្លួន</w:t>
+      </w:r>
+    </w:p>
+    <w:p>
+      <w:pPr>
+        <w:pStyle w:val="ListParagraph"/>
+        <w:numPr>
+          <w:ilvl w:val="0"/>
+          <w:numId w:val="1"/>
+        </w:numPr>
+        <w:rPr>
+          <w:rFonts w:hint="cs"/>
+          <w:szCs w:val="22"/>
+          <w:lang w:bidi="th-TH"/>
+        </w:rPr>
+      </w:pPr>
+      <w:r>
+        <w:rPr>
+          <w:rFonts w:cs="DaunPenh" w:hint="cs"/>
+          <w:szCs w:val="22"/>
+          <w:cs/>
+          <w:lang w:bidi="km-KH"/>
+        </w:rPr>
+        <w:t xml:space="preserve">និស្សិតអាច </w:t>
+      </w:r>
+      <w:r>
+        <w:rPr>
+          <w:rFonts w:cs="DaunPenh"/>
+          <w:szCs w:val="22"/>
+          <w:lang w:bidi="km-KH"/>
+        </w:rPr>
+        <w:t xml:space="preserve">Download </w:t>
+      </w:r>
+      <w:r>
+        <w:rPr>
+          <w:rFonts w:cs="DaunPenh" w:hint="cs"/>
+          <w:szCs w:val="22"/>
+          <w:cs/>
+          <w:lang w:bidi="km-KH"/>
+        </w:rPr>
+        <w:t>បាន</w:t>
+      </w:r>
+      <w:r>
+        <w:rPr>
+          <w:rFonts w:cs="DaunPenh" w:hint="cs"/>
+          <w:szCs w:val="22"/>
+          <w:cs/>
+          <w:lang w:bidi="km-KH"/>
+        </w:rPr>
+        <w:t xml:space="preserve">ជា </w:t>
+      </w:r>
+      <w:r>
+        <w:rPr>
+          <w:rFonts w:cs="DaunPenh"/>
+          <w:szCs w:val="22"/>
+          <w:lang w:bidi="km-KH"/>
+        </w:rPr>
+        <w:t>PDF</w:t>
+      </w:r>
+      <w:bookmarkStart w:id="0" w:name="_GoBack"/>
+      <w:bookmarkEnd w:id="0"/>
+    </w:p>
+    <w:p>
+      <w:pPr>
+        <w:pStyle w:val="ListParagraph"/>
+        <w:numPr>
+          <w:ilvl w:val="0"/>
+          <w:numId w:val="1"/>
+        </w:numPr>
+        <w:rPr>
+          <w:szCs w:val="22"/>
+          <w:lang w:bidi="th-TH"/>
+        </w:rPr>
+      </w:pPr>
+      <w:r>
+        <w:rPr>
+          <w:rFonts w:cs="DaunPenh" w:hint="cs"/>
+          <w:szCs w:val="22"/>
+          <w:cs/>
+          <w:lang w:bidi="km-KH"/>
+        </w:rPr>
+        <w:t>បញ្ចប់ដំណើរការ</w:t>
+      </w:r>
+    </w:p>
+    <w:p>
+      <w:pPr>
+        <w:pStyle w:val="ListParagraph"/>
+        <w:rPr>
+          <w:szCs w:val="22"/>
+          <w:lang w:bidi="th-TH"/>
+        </w:rPr>
+      </w:pPr>
+    </w:p>
+    <w:p>
+      <w:pPr>
+        <w:rPr>
+          <w:lang w:bidi="th-TH"/>
+        </w:rPr>
+      </w:pPr>
     </w:p>
     <w:sectPr>
       <w:pgSz w:w="11907" w:h="16840" w:code="9"/>

</xml_diff>